<commit_message>
Commit13 first round of cleaning up code
</commit_message>
<xml_diff>
--- a/Report_SMorse.docx
+++ b/Report_SMorse.docx
@@ -244,7 +244,7 @@
           <w:szCs w:val="21"/>
         </w:rPr>
         <mc:AlternateContent>
-          <mc:Choice Requires="wpg">
+          <mc:Choice Requires="wps">
             <w:drawing>
               <wp:anchor distT="0" distB="0" distL="114300" distR="114300" simplePos="0" relativeHeight="251659264" behindDoc="0" locked="0" layoutInCell="1" hidden="0" allowOverlap="1" wp14:anchorId="17C1B443" wp14:editId="7D2D1BD1">
                 <wp:simplePos x="0" y="0"/>
@@ -283,13 +283,31 @@
                               <w:spacing w:after="0"/>
                               <w:jc w:val="right"/>
                               <w:textDirection w:val="btLr"/>
+                              <w:rPr>
+                                <w:color w:val="595959"/>
+                                <w:sz w:val="28"/>
+                              </w:rPr>
                             </w:pPr>
                             <w:r>
                               <w:rPr>
                                 <w:color w:val="595959"/>
                                 <w:sz w:val="28"/>
                               </w:rPr>
-                              <w:t>Name and email</w:t>
+                              <w:t>Stefanie Morse</w:t>
+                            </w:r>
+                          </w:p>
+                          <w:p>
+                            <w:pPr>
+                              <w:spacing w:after="0"/>
+                              <w:jc w:val="right"/>
+                              <w:textDirection w:val="btLr"/>
+                            </w:pPr>
+                            <w:r>
+                              <w:rPr>
+                                <w:color w:val="595959"/>
+                                <w:sz w:val="28"/>
+                              </w:rPr>
+                              <w:t>smorse@glanbia.ie</w:t>
                             </w:r>
                           </w:p>
                           <w:p>
@@ -317,47 +335,62 @@
               </wp:anchor>
             </w:drawing>
           </mc:Choice>
-          <mc:Fallback xmlns:dgm="http://schemas.openxmlformats.org/drawingml/2006/diagram" xmlns:lc="http://schemas.openxmlformats.org/drawingml/2006/lockedCanvas" xmlns:c="http://schemas.openxmlformats.org/drawingml/2006/chart" xmlns:pic="http://schemas.openxmlformats.org/drawingml/2006/picture" xmlns:a="http://schemas.openxmlformats.org/drawingml/2006/main" xmlns:sl="http://schemas.openxmlformats.org/schemaLibrary/2006/main">
-            <w:drawing>
-              <wp:anchor allowOverlap="1" behindDoc="0" distB="0" distT="0" distL="114300" distR="114300" hidden="0" layoutInCell="1" locked="0" relativeHeight="0" simplePos="0">
-                <wp:simplePos x="0" y="0"/>
-                <wp:positionH relativeFrom="page">
-                  <wp:align>center</wp:align>
-                </wp:positionH>
-                <wp:positionV relativeFrom="page">
-                  <wp:posOffset>8741093</wp:posOffset>
-                </wp:positionV>
-                <wp:extent cx="7324725" cy="923925"/>
-                <wp:effectExtent b="0" l="0" r="0" t="0"/>
-                <wp:wrapSquare wrapText="bothSides" distB="0" distT="0" distL="114300" distR="114300"/>
-                <wp:docPr id="2" name="image2.png"/>
-                <a:graphic>
-                  <a:graphicData uri="http://schemas.openxmlformats.org/drawingml/2006/picture">
-                    <pic:pic>
-                      <pic:nvPicPr>
-                        <pic:cNvPr id="0" name="image2.png"/>
-                        <pic:cNvPicPr preferRelativeResize="0"/>
-                      </pic:nvPicPr>
-                      <pic:blipFill>
-                        <a:blip r:embed="rId9"/>
-                        <a:srcRect/>
-                        <a:stretch>
-                          <a:fillRect/>
-                        </a:stretch>
-                      </pic:blipFill>
-                      <pic:spPr>
-                        <a:xfrm>
-                          <a:off x="0" y="0"/>
-                          <a:ext cx="7324725" cy="923925"/>
-                        </a:xfrm>
-                        <a:prstGeom prst="rect"/>
-                        <a:ln/>
-                      </pic:spPr>
-                    </pic:pic>
-                  </a:graphicData>
-                </a:graphic>
-              </wp:anchor>
-            </w:drawing>
+          <mc:Fallback>
+            <w:pict>
+              <v:rect w14:anchorId="17C1B443" id="Rectangle 6" o:spid="_x0000_s1031" style="position:absolute;left:0;text-align:left;margin-left:0;margin-top:688.3pt;width:576.75pt;height:72.75pt;z-index:251659264;visibility:visible;mso-wrap-style:square;mso-wrap-distance-left:9pt;mso-wrap-distance-top:0;mso-wrap-distance-right:9pt;mso-wrap-distance-bottom:0;mso-position-horizontal:center;mso-position-horizontal-relative:page;mso-position-vertical:absolute;mso-position-vertical-relative:page;v-text-anchor:bottom" o:gfxdata="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" filled="f" stroked="f">
+                <v:textbox inset="126pt,0,54pt,0">
+                  <w:txbxContent>
+                    <w:p>
+                      <w:pPr>
+                        <w:spacing w:after="0"/>
+                        <w:jc w:val="right"/>
+                        <w:textDirection w:val="btLr"/>
+                        <w:rPr>
+                          <w:color w:val="595959"/>
+                          <w:sz w:val="28"/>
+                        </w:rPr>
+                      </w:pPr>
+                      <w:r>
+                        <w:rPr>
+                          <w:color w:val="595959"/>
+                          <w:sz w:val="28"/>
+                        </w:rPr>
+                        <w:t>Stefanie Morse</w:t>
+                      </w:r>
+                    </w:p>
+                    <w:p>
+                      <w:pPr>
+                        <w:spacing w:after="0"/>
+                        <w:jc w:val="right"/>
+                        <w:textDirection w:val="btLr"/>
+                      </w:pPr>
+                      <w:r>
+                        <w:rPr>
+                          <w:color w:val="595959"/>
+                          <w:sz w:val="28"/>
+                        </w:rPr>
+                        <w:t>smorse@glanbia.ie</w:t>
+                      </w:r>
+                    </w:p>
+                    <w:p>
+                      <w:pPr>
+                        <w:spacing w:after="0"/>
+                        <w:jc w:val="right"/>
+                        <w:textDirection w:val="btLr"/>
+                      </w:pPr>
+                      <w:r>
+                        <w:rPr>
+                          <w:color w:val="595959"/>
+                          <w:sz w:val="18"/>
+                        </w:rPr>
+                        <w:t xml:space="preserve">     </w:t>
+                      </w:r>
+                    </w:p>
+                  </w:txbxContent>
+                </v:textbox>
+                <w10:wrap type="square" anchorx="page" anchory="page"/>
+              </v:rect>
+            </w:pict>
           </mc:Fallback>
         </mc:AlternateContent>
       </w:r>
@@ -378,7 +411,7 @@
           <w:noProof/>
         </w:rPr>
         <mc:AlternateContent>
-          <mc:Choice Requires="wpg">
+          <mc:Choice Requires="wps">
             <w:drawing>
               <wp:anchor distT="0" distB="0" distL="114300" distR="114300" simplePos="0" relativeHeight="251660288" behindDoc="0" locked="0" layoutInCell="1" hidden="0" allowOverlap="1" wp14:anchorId="46912AF2" wp14:editId="4A294FDE">
                 <wp:simplePos x="0" y="0"/>
@@ -423,7 +456,7 @@
                                 <w:color w:val="4F81BD"/>
                                 <w:sz w:val="64"/>
                               </w:rPr>
-                              <w:t>TITLE</w:t>
+                              <w:t>data analytics for business</w:t>
                             </w:r>
                           </w:p>
                           <w:p>
@@ -450,47 +483,43 @@
               </wp:anchor>
             </w:drawing>
           </mc:Choice>
-          <mc:Fallback xmlns:dgm="http://schemas.openxmlformats.org/drawingml/2006/diagram" xmlns:lc="http://schemas.openxmlformats.org/drawingml/2006/lockedCanvas" xmlns:c="http://schemas.openxmlformats.org/drawingml/2006/chart" xmlns:pic="http://schemas.openxmlformats.org/drawingml/2006/picture" xmlns:a="http://schemas.openxmlformats.org/drawingml/2006/main" xmlns:sl="http://schemas.openxmlformats.org/schemaLibrary/2006/main">
-            <w:drawing>
-              <wp:anchor allowOverlap="1" behindDoc="0" distB="0" distT="0" distL="114300" distR="114300" hidden="0" layoutInCell="1" locked="0" relativeHeight="0" simplePos="0">
-                <wp:simplePos x="0" y="0"/>
-                <wp:positionH relativeFrom="page">
-                  <wp:posOffset>214313</wp:posOffset>
-                </wp:positionH>
-                <wp:positionV relativeFrom="page">
-                  <wp:posOffset>3014663</wp:posOffset>
-                </wp:positionV>
-                <wp:extent cx="7324725" cy="3427095"/>
-                <wp:effectExtent b="0" l="0" r="0" t="0"/>
-                <wp:wrapSquare wrapText="bothSides" distB="0" distT="0" distL="114300" distR="114300"/>
-                <wp:docPr id="1" name="image1.png"/>
-                <a:graphic>
-                  <a:graphicData uri="http://schemas.openxmlformats.org/drawingml/2006/picture">
-                    <pic:pic>
-                      <pic:nvPicPr>
-                        <pic:cNvPr id="0" name="image1.png"/>
-                        <pic:cNvPicPr preferRelativeResize="0"/>
-                      </pic:nvPicPr>
-                      <pic:blipFill>
-                        <a:blip r:embed="rId10"/>
-                        <a:srcRect/>
-                        <a:stretch>
-                          <a:fillRect/>
-                        </a:stretch>
-                      </pic:blipFill>
-                      <pic:spPr>
-                        <a:xfrm>
-                          <a:off x="0" y="0"/>
-                          <a:ext cx="7324725" cy="3427095"/>
-                        </a:xfrm>
-                        <a:prstGeom prst="rect"/>
-                        <a:ln/>
-                      </pic:spPr>
-                    </pic:pic>
-                  </a:graphicData>
-                </a:graphic>
-              </wp:anchor>
-            </w:drawing>
+          <mc:Fallback>
+            <w:pict>
+              <v:rect w14:anchorId="46912AF2" id="Rectangle 7" o:spid="_x0000_s1032" style="position:absolute;left:0;text-align:left;margin-left:16.9pt;margin-top:237.4pt;width:576.75pt;height:269.85pt;z-index:251660288;visibility:visible;mso-wrap-style:square;mso-wrap-distance-left:9pt;mso-wrap-distance-top:0;mso-wrap-distance-right:9pt;mso-wrap-distance-bottom:0;mso-position-horizontal:absolute;mso-position-horizontal-relative:page;mso-position-vertical:absolute;mso-position-vertical-relative:page;v-text-anchor:bottom" o:gfxdata="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" filled="f" stroked="f">
+                <v:textbox inset="126pt,0,54pt,0">
+                  <w:txbxContent>
+                    <w:p>
+                      <w:pPr>
+                        <w:jc w:val="right"/>
+                        <w:textDirection w:val="btLr"/>
+                      </w:pPr>
+                      <w:r>
+                        <w:rPr>
+                          <w:smallCaps/>
+                          <w:color w:val="4F81BD"/>
+                          <w:sz w:val="64"/>
+                        </w:rPr>
+                        <w:t>data analytics for business</w:t>
+                      </w:r>
+                    </w:p>
+                    <w:p>
+                      <w:pPr>
+                        <w:jc w:val="right"/>
+                        <w:textDirection w:val="btLr"/>
+                      </w:pPr>
+                      <w:r>
+                        <w:rPr>
+                          <w:color w:val="404040"/>
+                          <w:sz w:val="36"/>
+                        </w:rPr>
+                        <w:t>Project Report</w:t>
+                      </w:r>
+                    </w:p>
+                  </w:txbxContent>
+                </v:textbox>
+                <w10:wrap type="square" anchorx="page" anchory="page"/>
+              </v:rect>
+            </w:pict>
           </mc:Fallback>
         </mc:AlternateContent>
       </w:r>
@@ -512,7 +541,7 @@
                     <pic:cNvPicPr preferRelativeResize="0"/>
                   </pic:nvPicPr>
                   <pic:blipFill>
-                    <a:blip r:embed="rId11"/>
+                    <a:blip r:embed="rId9"/>
                     <a:srcRect/>
                     <a:stretch>
                       <a:fillRect/>
@@ -575,10 +604,14 @@
       <w:pPr>
         <w:pStyle w:val="Heading1"/>
       </w:pPr>
-      <w:r>
-        <w:lastRenderedPageBreak/>
-        <w:t>GitHub URL</w:t>
-      </w:r>
+      <w:hyperlink r:id="rId10" w:history="1">
+        <w:r>
+          <w:rPr>
+            <w:rStyle w:val="Hyperlink"/>
+          </w:rPr>
+          <w:t>https://github.com/samorse09/UCDPA_smorse</w:t>
+        </w:r>
+      </w:hyperlink>
     </w:p>
     <w:p>
       <w:pPr>
@@ -590,7 +623,26 @@
     </w:p>
     <w:p>
       <w:r>
-        <w:t>&lt;&lt;Give a short overview of the entire project and features&gt;&gt;</w:t>
+        <w:t xml:space="preserve">A company’s success can largely be dependent on the performance of </w:t>
+      </w:r>
+      <w:proofErr w:type="spellStart"/>
+      <w:r>
+        <w:t>it’s</w:t>
+      </w:r>
+      <w:proofErr w:type="spellEnd"/>
+      <w:r>
+        <w:t xml:space="preserve"> supply chain. This report uses data analytics to draw insights and </w:t>
+      </w:r>
+      <w:r>
+        <w:t>opportunities to assess and improve this company’s supply chain.</w:t>
+      </w:r>
+    </w:p>
+    <w:p>
+      <w:r>
+        <w:t xml:space="preserve">This project used Python programming language to clean, manipulate, analyse, and visualise </w:t>
+      </w:r>
+      <w:r>
+        <w:t>the data.</w:t>
       </w:r>
     </w:p>
     <w:p>
@@ -612,6 +664,19 @@
       </w:pPr>
       <w:r>
         <w:t>Dataset</w:t>
+      </w:r>
+    </w:p>
+    <w:p>
+      <w:r>
+        <w:t>This project used two datasets from one source. Originally this was a single dataset that I split into two for the purposes of demonstrating different learning outcomes such as merging and indexing.</w:t>
+      </w:r>
+    </w:p>
+    <w:p>
+      <w:r>
+        <w:t>The sourc</w:t>
+      </w:r>
+      <w:r>
+        <w:t xml:space="preserve">e of the data was </w:t>
       </w:r>
     </w:p>
     <w:p>
@@ -740,7 +805,7 @@
       </w:pPr>
     </w:p>
     <w:sectPr>
-      <w:footerReference w:type="default" r:id="rId12"/>
+      <w:footerReference w:type="default" r:id="rId11"/>
       <w:pgSz w:w="11906" w:h="16838"/>
       <w:pgMar w:top="1440" w:right="1440" w:bottom="1440" w:left="1440" w:header="708" w:footer="708" w:gutter="0"/>
       <w:pgNumType w:start="0"/>
@@ -1553,6 +1618,29 @@
       <w:szCs w:val="48"/>
     </w:rPr>
   </w:style>
+  <w:style w:type="character" w:styleId="Hyperlink">
+    <w:name w:val="Hyperlink"/>
+    <w:basedOn w:val="DefaultParagraphFont"/>
+    <w:uiPriority w:val="99"/>
+    <w:unhideWhenUsed/>
+    <w:rsid w:val="008C27C4"/>
+    <w:rPr>
+      <w:color w:val="0000FF" w:themeColor="hyperlink"/>
+      <w:u w:val="single"/>
+    </w:rPr>
+  </w:style>
+  <w:style w:type="character" w:styleId="UnresolvedMention">
+    <w:name w:val="Unresolved Mention"/>
+    <w:basedOn w:val="DefaultParagraphFont"/>
+    <w:uiPriority w:val="99"/>
+    <w:semiHidden/>
+    <w:unhideWhenUsed/>
+    <w:rsid w:val="008C27C4"/>
+    <w:rPr>
+      <w:color w:val="605E5C"/>
+      <w:shd w:val="clear" w:color="auto" w:fill="E1DFDD"/>
+    </w:rPr>
+  </w:style>
 </w:styles>
 </file>
 

</xml_diff>